<commit_message>
Last syllabus tweaks 🚀📚
</commit_message>
<xml_diff>
--- a/assignments/reflection_and_inspiration_posts.docx
+++ b/assignments/reflection_and_inspiration_posts.docx
@@ -115,8 +115,6 @@
           <w:b/>
         </w:rPr>
       </w:pPr>
-      <w:bookmarkStart w:id="0" w:name="_GoBack"/>
-      <w:bookmarkEnd w:id="0"/>
     </w:p>
     <w:p>
       <w:pPr>
@@ -1078,6 +1076,40 @@
           <w:b/>
         </w:rPr>
       </w:pPr>
+    </w:p>
+    <w:p>
+      <w:pPr>
+        <w:spacing w:after="0"/>
+        <w:rPr>
+          <w:b/>
+        </w:rPr>
+      </w:pPr>
+    </w:p>
+    <w:p>
+      <w:pPr>
+        <w:spacing w:after="0"/>
+        <w:rPr>
+          <w:b/>
+        </w:rPr>
+      </w:pPr>
+    </w:p>
+    <w:p>
+      <w:pPr>
+        <w:spacing w:after="0"/>
+        <w:rPr>
+          <w:b/>
+        </w:rPr>
+      </w:pPr>
+    </w:p>
+    <w:p>
+      <w:pPr>
+        <w:spacing w:after="0"/>
+        <w:rPr>
+          <w:b/>
+        </w:rPr>
+      </w:pPr>
+      <w:bookmarkStart w:id="0" w:name="_GoBack"/>
+      <w:bookmarkEnd w:id="0"/>
     </w:p>
     <w:p>
       <w:pPr>
@@ -1967,7 +1999,7 @@
   <w:abstractNum w:abstractNumId="0">
     <w:nsid w:val="FFFFFF1D"/>
     <w:multiLevelType w:val="multilevel"/>
-    <w:tmpl w:val="AFC0DED0"/>
+    <w:tmpl w:val="DEEA4A76"/>
     <w:lvl w:ilvl="0">
       <w:start w:val="1"/>
       <w:numFmt w:val="bullet"/>
@@ -3053,6 +3085,7 @@
     <w:name w:val="Default Paragraph Font"/>
     <w:uiPriority w:val="1"/>
     <w:semiHidden/>
+    <w:unhideWhenUsed/>
   </w:style>
   <w:style w:type="table" w:default="1" w:styleId="TableNormal">
     <w:name w:val="Normal Table"/>
@@ -3500,6 +3533,7 @@
     <w:name w:val="Default Paragraph Font"/>
     <w:uiPriority w:val="1"/>
     <w:semiHidden/>
+    <w:unhideWhenUsed/>
   </w:style>
   <w:style w:type="table" w:default="1" w:styleId="TableNormal">
     <w:name w:val="Normal Table"/>

</xml_diff>